<commit_message>
Update to testing of apps
</commit_message>
<xml_diff>
--- a/ReportContent/Testing.docx
+++ b/ReportContent/Testing.docx
@@ -13,7 +13,6 @@
           <w:szCs w:val="16"/>
         </w:rPr>
       </w:pPr>
-      <w:proofErr w:type="spellStart"/>
       <w:r>
         <w:rPr>
           <w:rFonts w:cstheme="minorHAnsi"/>
@@ -22,9 +21,8 @@
           <w:sz w:val="16"/>
           <w:szCs w:val="16"/>
         </w:rPr>
-        <w:t>A2</w:t>
-      </w:r>
-      <w:proofErr w:type="spellEnd"/>
+        <w:t xml:space="preserve">A2 - </w:t>
+      </w:r>
       <w:r>
         <w:rPr>
           <w:rFonts w:cstheme="minorHAnsi"/>
@@ -33,38 +31,37 @@
           <w:sz w:val="16"/>
           <w:szCs w:val="16"/>
         </w:rPr>
-        <w:t xml:space="preserve"> - </w:t>
-      </w:r>
-      <w:r>
-        <w:rPr>
-          <w:rFonts w:cstheme="minorHAnsi"/>
-          <w:b/>
+        <w:t>Testing Plan</w:t>
+      </w:r>
+      <w:r>
+        <w:rPr>
+          <w:rFonts w:cstheme="minorHAnsi"/>
           <w:i/>
           <w:sz w:val="16"/>
           <w:szCs w:val="16"/>
         </w:rPr>
-        <w:t>Testing Plan</w:t>
-      </w:r>
-      <w:r>
+        <w:t xml:space="preserve"> </w:t>
+      </w:r>
+    </w:p>
+    <w:p>
+      <w:pPr>
+        <w:pStyle w:val="NoSpacing"/>
         <w:rPr>
           <w:rFonts w:cstheme="minorHAnsi"/>
           <w:i/>
           <w:sz w:val="16"/>
           <w:szCs w:val="16"/>
         </w:rPr>
-        <w:t xml:space="preserve"> </w:t>
-      </w:r>
-    </w:p>
-    <w:p>
-      <w:pPr>
-        <w:pStyle w:val="NoSpacing"/>
+      </w:pPr>
+      <w:r>
         <w:rPr>
           <w:rFonts w:cstheme="minorHAnsi"/>
           <w:i/>
           <w:sz w:val="16"/>
           <w:szCs w:val="16"/>
         </w:rPr>
-      </w:pPr>
+        <w:t xml:space="preserve">After spending time planning and developing the SocialCare Chat application, we will need to test the application thoroughly before the official release. Testing phase one will be conducted by, XVI, and their friends and family. This could be hardware related </w:t>
+      </w:r>
       <w:r>
         <w:rPr>
           <w:rFonts w:cstheme="minorHAnsi"/>
@@ -72,9 +69,8 @@
           <w:sz w:val="16"/>
           <w:szCs w:val="16"/>
         </w:rPr>
-        <w:t xml:space="preserve">After spending time planning and developing the </w:t>
-      </w:r>
-      <w:proofErr w:type="spellStart"/>
+        <w:t>testing’s</w:t>
+      </w:r>
       <w:r>
         <w:rPr>
           <w:rFonts w:cstheme="minorHAnsi"/>
@@ -82,9 +78,8 @@
           <w:sz w:val="16"/>
           <w:szCs w:val="16"/>
         </w:rPr>
-        <w:t>SocialCare</w:t>
-      </w:r>
-      <w:proofErr w:type="spellEnd"/>
+        <w:t xml:space="preserve"> </w:t>
+      </w:r>
       <w:r>
         <w:rPr>
           <w:rFonts w:cstheme="minorHAnsi"/>
@@ -92,7 +87,7 @@
           <w:sz w:val="16"/>
           <w:szCs w:val="16"/>
         </w:rPr>
-        <w:t xml:space="preserve"> Chat application, we will need to test the application thoroughly before the official release. Testing phase one will be conducted by, XVI, and their friends and family. This could be hardware related </w:t>
+        <w:t>such as</w:t>
       </w:r>
       <w:r>
         <w:rPr>
@@ -101,26 +96,30 @@
           <w:sz w:val="16"/>
           <w:szCs w:val="16"/>
         </w:rPr>
-        <w:t>testing’s</w:t>
-      </w:r>
-      <w:r>
+        <w:t xml:space="preserve"> how the application scales on different devices, screen orientation and mobile devices by different manufacturers. This can be done quickly by researching the most widely used mobile device in our specific target audience. By doing quick test between XVI and friends, we can test the functionality of the application and quickly fix any bugs that would hinder further testing, things such as installing and running the application and seeing how it affects the devices resources. XVI can also test how convenient the application is by re-locating icons and buttons depending on how used they are, how easily reached they are and how noticeable they are to stop users from getting lost in the UI.</w:t>
+      </w:r>
+    </w:p>
+    <w:p>
+      <w:pPr>
+        <w:pStyle w:val="NoSpacing"/>
         <w:rPr>
           <w:rFonts w:cstheme="minorHAnsi"/>
           <w:i/>
           <w:sz w:val="16"/>
           <w:szCs w:val="16"/>
         </w:rPr>
-        <w:t xml:space="preserve"> </w:t>
-      </w:r>
-      <w:r>
+      </w:pPr>
+    </w:p>
+    <w:p>
+      <w:pPr>
+        <w:pStyle w:val="NoSpacing"/>
         <w:rPr>
           <w:rFonts w:cstheme="minorHAnsi"/>
           <w:i/>
           <w:sz w:val="16"/>
           <w:szCs w:val="16"/>
         </w:rPr>
-        <w:t>such as</w:t>
-      </w:r>
+      </w:pPr>
       <w:r>
         <w:rPr>
           <w:rFonts w:cstheme="minorHAnsi"/>
@@ -128,48 +127,48 @@
           <w:sz w:val="16"/>
           <w:szCs w:val="16"/>
         </w:rPr>
-        <w:t xml:space="preserve"> how the application scales on different devices, screen orientation and mobile devices by different manufacturers. This can be done quickly by researching the most widely used mobile device in our specific target audience. By doing quick test between XVI and friends, we can test the functionality of the application and quickly fix any bugs that would hinder further testing, things such as installing and running the application and seeing how it affects the devices resources. XVI can also test how convenient the application is by re-locating icons and buttons depending on how used they are, how easily reached they are and how noticeable they are to stop users from getting lost in the UI.</w:t>
-      </w:r>
-    </w:p>
-    <w:p>
-      <w:pPr>
-        <w:pStyle w:val="NoSpacing"/>
+        <w:t>After bugs and issues are resolved, we can start testing in the target audience by releasing the application to select nursing homes that would like to partake in phase two. We can gather information given to us by the application and also by employees at the Age Care facilities.</w:t>
+      </w:r>
+      <w:r>
         <w:rPr>
           <w:rFonts w:cstheme="minorHAnsi"/>
           <w:i/>
           <w:sz w:val="16"/>
           <w:szCs w:val="16"/>
         </w:rPr>
-      </w:pPr>
-    </w:p>
-    <w:p>
-      <w:pPr>
-        <w:pStyle w:val="NoSpacing"/>
+        <w:t xml:space="preserve"> </w:t>
+      </w:r>
+      <w:r>
         <w:rPr>
           <w:rFonts w:cstheme="minorHAnsi"/>
           <w:i/>
           <w:sz w:val="16"/>
           <w:szCs w:val="16"/>
         </w:rPr>
-      </w:pPr>
-      <w:r>
+        <w:t>As the application is made for the elderly, talking directly to them after using the application for a period of time will allow us to make adjustments we may have not been made aware of previously or that our audience believe will better suit them.</w:t>
+      </w:r>
+    </w:p>
+    <w:p>
+      <w:pPr>
+        <w:pStyle w:val="NoSpacing"/>
         <w:rPr>
           <w:rFonts w:cstheme="minorHAnsi"/>
           <w:i/>
           <w:sz w:val="16"/>
           <w:szCs w:val="16"/>
         </w:rPr>
-        <w:t>After bugs and issues are resolved, we can start testing in the target audience by releasing the application to select nursing homes that would like to partake in phase two. We can gather information given to us by the application and also by employees at the Age Care facilities.</w:t>
-      </w:r>
-      <w:r>
+      </w:pPr>
+    </w:p>
+    <w:p>
+      <w:pPr>
+        <w:pStyle w:val="NoSpacing"/>
         <w:rPr>
           <w:rFonts w:cstheme="minorHAnsi"/>
           <w:i/>
           <w:sz w:val="16"/>
           <w:szCs w:val="16"/>
         </w:rPr>
-        <w:t xml:space="preserve"> </w:t>
-      </w:r>
+      </w:pPr>
       <w:r>
         <w:rPr>
           <w:rFonts w:cstheme="minorHAnsi"/>
@@ -177,58 +176,7 @@
           <w:sz w:val="16"/>
           <w:szCs w:val="16"/>
         </w:rPr>
-        <w:t>As the application is made for the elderly, talking directly to them after using the application for a period of time will allow us to make adjustments we may have not been made aware of previously or that our audience believe will better suit them.</w:t>
-      </w:r>
-    </w:p>
-    <w:p>
-      <w:pPr>
-        <w:pStyle w:val="NoSpacing"/>
-        <w:rPr>
-          <w:rFonts w:cstheme="minorHAnsi"/>
-          <w:i/>
-          <w:sz w:val="16"/>
-          <w:szCs w:val="16"/>
-        </w:rPr>
-      </w:pPr>
-    </w:p>
-    <w:p>
-      <w:pPr>
-        <w:pStyle w:val="NoSpacing"/>
-        <w:rPr>
-          <w:rFonts w:cstheme="minorHAnsi"/>
-          <w:i/>
-          <w:sz w:val="16"/>
-          <w:szCs w:val="16"/>
-        </w:rPr>
-      </w:pPr>
-      <w:r>
-        <w:rPr>
-          <w:rFonts w:cstheme="minorHAnsi"/>
-          <w:i/>
-          <w:sz w:val="16"/>
-          <w:szCs w:val="16"/>
-        </w:rPr>
-        <w:t xml:space="preserve">When the application is in the final stages, we can start releasing it to testing groups who will be more focused on finding issues with the application. This will allow us to find and fix issues that can be created on accident or in certain scenarios and stop that from happening before releasing the market. Being able to find and fix as many of these features will allow us to more confidently release the application without fear of issues appearing in possibly important situations. After this the application should be in a highly useable state and be able to be released briefly for users to beta test such as on the Google Play Store and Apple </w:t>
-      </w:r>
-      <w:proofErr w:type="spellStart"/>
-      <w:r>
-        <w:rPr>
-          <w:rFonts w:cstheme="minorHAnsi"/>
-          <w:i/>
-          <w:sz w:val="16"/>
-          <w:szCs w:val="16"/>
-        </w:rPr>
-        <w:t>AppStore</w:t>
-      </w:r>
-      <w:proofErr w:type="spellEnd"/>
-      <w:r>
-        <w:rPr>
-          <w:rFonts w:cstheme="minorHAnsi"/>
-          <w:i/>
-          <w:sz w:val="16"/>
-          <w:szCs w:val="16"/>
-        </w:rPr>
-        <w:t>. Feedback can be acquired from this and we can continue to improve the application and debug related issues before the official release.</w:t>
+        <w:t>When the application is in the final stages, we can start releasing it to testing groups who will be more focused on finding issues with the application. This will allow us to find and fix issues that can be created on accident or in certain scenarios and stop that from happening before releasing the market. Being able to find and fix as many of these features will allow us to more confidently release the application without fear of issues appearing in possibly important situations. After this the application should be in a highly useable state and be able to be released briefly for users to beta test such as on the Google Play Store and Apple AppStore. Feedback can be acquired from this and we can continue to improve the application and debug related issues before the official release.</w:t>
       </w:r>
     </w:p>
     <w:p>
@@ -380,20 +328,8 @@
           <w:sz w:val="36"/>
           <w:szCs w:val="20"/>
         </w:rPr>
-        <w:t xml:space="preserve">TESTING – </w:t>
-      </w:r>
-      <w:proofErr w:type="spellStart"/>
-      <w:r>
-        <w:rPr>
-          <w:rFonts w:cstheme="minorHAnsi"/>
-          <w:b/>
-          <w:i/>
-          <w:sz w:val="36"/>
-          <w:szCs w:val="20"/>
-        </w:rPr>
-        <w:t>A3</w:t>
-      </w:r>
-      <w:proofErr w:type="spellEnd"/>
+        <w:t>TESTING – A3</w:t>
+      </w:r>
     </w:p>
     <w:p>
       <w:pPr>
@@ -524,6 +460,72 @@
       <w:pPr>
         <w:rPr>
           <w:rFonts w:cstheme="minorHAnsi"/>
+          <w:sz w:val="20"/>
+          <w:szCs w:val="20"/>
+          <w:lang w:val="en-AU"/>
+        </w:rPr>
+      </w:pPr>
+      <w:r>
+        <w:rPr>
+          <w:rFonts w:cstheme="minorHAnsi"/>
+          <w:sz w:val="20"/>
+          <w:szCs w:val="20"/>
+          <w:lang w:val="en-AU"/>
+        </w:rPr>
+        <w:br w:type="page"/>
+      </w:r>
+    </w:p>
+    <w:p>
+      <w:pPr>
+        <w:rPr>
+          <w:rFonts w:cstheme="minorHAnsi"/>
+          <w:sz w:val="20"/>
+          <w:szCs w:val="20"/>
+          <w:lang w:val="en-AU"/>
+        </w:rPr>
+      </w:pPr>
+    </w:p>
+    <w:p>
+      <w:pPr>
+        <w:rPr>
+          <w:rFonts w:cstheme="minorHAnsi"/>
+          <w:sz w:val="20"/>
+          <w:szCs w:val="20"/>
+          <w:lang w:val="en-AU"/>
+        </w:rPr>
+      </w:pPr>
+      <w:r>
+        <w:rPr>
+          <w:rFonts w:cstheme="minorHAnsi"/>
+          <w:sz w:val="20"/>
+          <w:szCs w:val="20"/>
+          <w:lang w:val="en-AU"/>
+        </w:rPr>
+        <w:t xml:space="preserve">We will run our web and mobile applications through a range of key tests to ensure the application is functionally correct, easy to use, responsive, and compatible and most importantly, security. </w:t>
+      </w:r>
+      <w:r>
+        <w:rPr>
+          <w:rFonts w:cstheme="minorHAnsi"/>
+          <w:sz w:val="20"/>
+          <w:szCs w:val="20"/>
+          <w:lang w:val="en-AU"/>
+        </w:rPr>
+        <w:t>We have provided a detailed li</w:t>
+      </w:r>
+      <w:r>
+        <w:rPr>
+          <w:rFonts w:cstheme="minorHAnsi"/>
+          <w:sz w:val="20"/>
+          <w:szCs w:val="20"/>
+          <w:lang w:val="en-AU"/>
+        </w:rPr>
+        <w:t xml:space="preserve">st of tests we will run and why they are important. </w:t>
+      </w:r>
+    </w:p>
+    <w:p>
+      <w:pPr>
+        <w:rPr>
+          <w:rFonts w:cstheme="minorHAnsi"/>
           <w:b/>
           <w:sz w:val="20"/>
           <w:szCs w:val="20"/>
@@ -531,15 +533,6 @@
           <w:lang w:val="en-AU"/>
         </w:rPr>
       </w:pPr>
-      <w:r>
-        <w:rPr>
-          <w:rFonts w:cstheme="minorHAnsi"/>
-          <w:sz w:val="20"/>
-          <w:szCs w:val="20"/>
-          <w:lang w:val="en-AU"/>
-        </w:rPr>
-        <w:br w:type="page"/>
-      </w:r>
       <w:r>
         <w:rPr>
           <w:rFonts w:cstheme="minorHAnsi"/>
@@ -549,7 +542,6 @@
           <w:u w:val="single"/>
           <w:lang w:val="en-AU"/>
         </w:rPr>
-        <w:lastRenderedPageBreak/>
         <w:t>Web application</w:t>
       </w:r>
     </w:p>
@@ -585,16 +577,25 @@
           <w:szCs w:val="20"/>
           <w:lang w:val="en-AU"/>
         </w:rPr>
-        <w:t>esting:</w:t>
-      </w:r>
-      <w:r>
-        <w:rPr>
-          <w:rFonts w:cstheme="minorHAnsi"/>
-          <w:sz w:val="20"/>
-          <w:szCs w:val="20"/>
-          <w:lang w:val="en-AU"/>
-        </w:rPr>
-        <w:t xml:space="preserve"> ensuring the web application is functionally correct. This will check the database connection, links to the web pages, cookies, and any forms used to submit and/or gain information from the user. </w:t>
+        <w:t xml:space="preserve">esting </w:t>
+      </w:r>
+      <w:r>
+        <w:rPr>
+          <w:rFonts w:cstheme="minorHAnsi"/>
+          <w:sz w:val="20"/>
+          <w:szCs w:val="20"/>
+          <w:lang w:val="en-AU"/>
+        </w:rPr>
+        <w:t>ensures</w:t>
+      </w:r>
+      <w:r>
+        <w:rPr>
+          <w:rFonts w:cstheme="minorHAnsi"/>
+          <w:sz w:val="20"/>
+          <w:szCs w:val="20"/>
+          <w:lang w:val="en-AU"/>
+        </w:rPr>
+        <w:t xml:space="preserve"> the web application is functionally correct. This will check the database connection, links to the web pages, cookies, and any forms used to submit and/or gain information from the user. </w:t>
       </w:r>
     </w:p>
     <w:p>
@@ -619,16 +620,16 @@
           <w:szCs w:val="20"/>
           <w:lang w:val="en-AU"/>
         </w:rPr>
-        <w:t>Usability Testing:</w:t>
-      </w:r>
-      <w:r>
-        <w:rPr>
-          <w:rFonts w:cstheme="minorHAnsi"/>
-          <w:sz w:val="20"/>
-          <w:szCs w:val="20"/>
-          <w:lang w:val="en-AU"/>
-        </w:rPr>
-        <w:t xml:space="preserve"> Usability is a combination of functionality w</w:t>
+        <w:t>Usability Testing</w:t>
+      </w:r>
+      <w:r>
+        <w:rPr>
+          <w:rFonts w:cstheme="minorHAnsi"/>
+          <w:sz w:val="20"/>
+          <w:szCs w:val="20"/>
+          <w:lang w:val="en-AU"/>
+        </w:rPr>
+        <w:t xml:space="preserve"> is a combination of functionality w</w:t>
       </w:r>
       <w:r>
         <w:rPr>
@@ -662,16 +663,16 @@
           <w:szCs w:val="20"/>
           <w:lang w:val="en-AU"/>
         </w:rPr>
-        <w:t>Interface Testing:</w:t>
-      </w:r>
-      <w:r>
-        <w:rPr>
-          <w:rFonts w:cstheme="minorHAnsi"/>
-          <w:sz w:val="20"/>
-          <w:szCs w:val="20"/>
-          <w:lang w:val="en-AU"/>
-        </w:rPr>
-        <w:t xml:space="preserve"> This checks whether or not all interactions between the servers are running smoothly. </w:t>
+        <w:t>Interface Testing</w:t>
+      </w:r>
+      <w:r>
+        <w:rPr>
+          <w:rFonts w:cstheme="minorHAnsi"/>
+          <w:sz w:val="20"/>
+          <w:szCs w:val="20"/>
+          <w:lang w:val="en-AU"/>
+        </w:rPr>
+        <w:t xml:space="preserve"> checks whether or not all interactions between the servers are running smoothly. </w:t>
       </w:r>
       <w:r>
         <w:rPr>
@@ -705,25 +706,16 @@
           <w:szCs w:val="20"/>
           <w:lang w:val="en-AU"/>
         </w:rPr>
-        <w:t>Compatibility Testing:</w:t>
-      </w:r>
-      <w:r>
-        <w:rPr>
-          <w:rFonts w:cstheme="minorHAnsi"/>
-          <w:sz w:val="20"/>
-          <w:szCs w:val="20"/>
-          <w:lang w:val="en-AU"/>
-        </w:rPr>
-        <w:t xml:space="preserve"> </w:t>
-      </w:r>
-      <w:r>
-        <w:rPr>
-          <w:rFonts w:cstheme="minorHAnsi"/>
-          <w:sz w:val="20"/>
-          <w:szCs w:val="20"/>
-          <w:lang w:val="en-AU"/>
-        </w:rPr>
-        <w:t xml:space="preserve">This is to ensure it suits all kinds of screen displays </w:t>
+        <w:t>Compatibility Testing</w:t>
+      </w:r>
+      <w:r>
+        <w:rPr>
+          <w:rFonts w:cstheme="minorHAnsi"/>
+          <w:sz w:val="20"/>
+          <w:szCs w:val="20"/>
+          <w:lang w:val="en-AU"/>
+        </w:rPr>
+        <w:t xml:space="preserve"> is to ensure it suits all kinds of screen displays </w:t>
       </w:r>
       <w:r>
         <w:rPr>
@@ -757,16 +749,16 @@
           <w:szCs w:val="20"/>
           <w:lang w:val="en-AU"/>
         </w:rPr>
-        <w:t>Performance Testing:</w:t>
-      </w:r>
-      <w:r>
-        <w:rPr>
-          <w:rFonts w:cstheme="minorHAnsi"/>
-          <w:sz w:val="20"/>
-          <w:szCs w:val="20"/>
-          <w:lang w:val="en-AU"/>
-        </w:rPr>
-        <w:t xml:space="preserve"> This checks the performance of the app under a heavy load as well as testing under a range of internet speeds throughout </w:t>
+        <w:t>Performance Testing</w:t>
+      </w:r>
+      <w:r>
+        <w:rPr>
+          <w:rFonts w:cstheme="minorHAnsi"/>
+          <w:sz w:val="20"/>
+          <w:szCs w:val="20"/>
+          <w:lang w:val="en-AU"/>
+        </w:rPr>
+        <w:t xml:space="preserve"> checks the performance of the app under a heavy load as well as testing under a range of internet speeds throughout </w:t>
       </w:r>
       <w:r>
         <w:rPr>
@@ -809,16 +801,16 @@
           <w:szCs w:val="20"/>
           <w:lang w:val="en-AU"/>
         </w:rPr>
-        <w:t>Security Testing:</w:t>
-      </w:r>
-      <w:r>
-        <w:rPr>
-          <w:rFonts w:cstheme="minorHAnsi"/>
-          <w:sz w:val="20"/>
-          <w:szCs w:val="20"/>
-          <w:lang w:val="en-AU"/>
-        </w:rPr>
-        <w:t xml:space="preserve"> This tests the application</w:t>
+        <w:t>Security Testing</w:t>
+      </w:r>
+      <w:r>
+        <w:rPr>
+          <w:rFonts w:cstheme="minorHAnsi"/>
+          <w:sz w:val="20"/>
+          <w:szCs w:val="20"/>
+          <w:lang w:val="en-AU"/>
+        </w:rPr>
+        <w:t xml:space="preserve"> tests the application</w:t>
       </w:r>
       <w:r>
         <w:rPr>
@@ -888,16 +880,16 @@
           <w:szCs w:val="20"/>
           <w:lang w:val="en-AU"/>
         </w:rPr>
-        <w:t>Crowd Testing:</w:t>
-      </w:r>
-      <w:r>
-        <w:rPr>
-          <w:rFonts w:cstheme="minorHAnsi"/>
-          <w:sz w:val="20"/>
-          <w:szCs w:val="20"/>
-          <w:lang w:val="en-AU"/>
-        </w:rPr>
-        <w:t xml:space="preserve"> This is done through a select number of people to </w:t>
+        <w:t xml:space="preserve">Crowd Testing </w:t>
+      </w:r>
+      <w:r>
+        <w:rPr>
+          <w:rFonts w:cstheme="minorHAnsi"/>
+          <w:sz w:val="20"/>
+          <w:szCs w:val="20"/>
+          <w:lang w:val="en-AU"/>
+        </w:rPr>
+        <w:t xml:space="preserve">is done through a select number of people to </w:t>
       </w:r>
       <w:r>
         <w:rPr>
@@ -924,56 +916,12 @@
           <w:rFonts w:cstheme="minorHAnsi"/>
           <w:sz w:val="20"/>
           <w:szCs w:val="20"/>
-        </w:rPr>
-      </w:pPr>
-      <w:hyperlink r:id="rId5" w:history="1">
-        <w:r>
-          <w:rPr>
-            <w:rStyle w:val="Hyperlink"/>
-            <w:rFonts w:cstheme="minorHAnsi"/>
-            <w:sz w:val="20"/>
-            <w:szCs w:val="20"/>
-          </w:rPr>
-          <w:t>https://tms-outsource.com/blog/posts/web-application-testing/</w:t>
-        </w:r>
-      </w:hyperlink>
-    </w:p>
-    <w:p>
-      <w:pPr>
-        <w:rPr>
-          <w:rFonts w:cstheme="minorHAnsi"/>
-          <w:sz w:val="20"/>
-          <w:szCs w:val="20"/>
-          <w:lang w:val="en-AU"/>
-        </w:rPr>
-      </w:pPr>
-      <w:hyperlink r:id="rId6" w:history="1">
-        <w:r>
-          <w:rPr>
-            <w:rStyle w:val="Hyperlink"/>
-            <w:rFonts w:cstheme="minorHAnsi"/>
-            <w:sz w:val="20"/>
-            <w:szCs w:val="20"/>
-          </w:rPr>
-          <w:t>https://www.guru99.com/web-application-testing.html</w:t>
-        </w:r>
-      </w:hyperlink>
-    </w:p>
-    <w:p>
-      <w:pPr>
-        <w:rPr>
-          <w:rFonts w:cstheme="minorHAnsi"/>
-          <w:sz w:val="20"/>
-          <w:szCs w:val="20"/>
-          <w:lang w:val="en-AU"/>
-        </w:rPr>
-      </w:pPr>
-      <w:bookmarkStart w:id="0" w:name="_GoBack"/>
-      <w:bookmarkEnd w:id="0"/>
-    </w:p>
-    <w:p>
-      <w:pPr>
-        <w:pStyle w:val="NoSpacing"/>
+          <w:lang w:val="en-AU"/>
+        </w:rPr>
+      </w:pPr>
+    </w:p>
+    <w:p>
+      <w:pPr>
         <w:rPr>
           <w:rFonts w:cstheme="minorHAnsi"/>
           <w:b/>
@@ -1100,48 +1048,50 @@
           <w:sz w:val="20"/>
           <w:szCs w:val="20"/>
         </w:rPr>
-        <w:t xml:space="preserve">UI and </w:t>
-      </w:r>
-      <w:proofErr w:type="spellStart"/>
-      <w:r>
-        <w:rPr>
-          <w:rFonts w:eastAsia="Times New Roman" w:cstheme="minorHAnsi"/>
-          <w:b/>
+        <w:t xml:space="preserve">UI and UX testing: </w:t>
+      </w:r>
+      <w:r>
+        <w:rPr>
+          <w:rFonts w:eastAsia="Times New Roman" w:cstheme="minorHAnsi"/>
           <w:bCs/>
           <w:sz w:val="20"/>
           <w:szCs w:val="20"/>
         </w:rPr>
-        <w:t>UX</w:t>
-      </w:r>
-      <w:proofErr w:type="spellEnd"/>
-      <w:r>
-        <w:rPr>
-          <w:rFonts w:eastAsia="Times New Roman" w:cstheme="minorHAnsi"/>
-          <w:b/>
+        <w:t>It is important to test</w:t>
+      </w:r>
+      <w:r>
+        <w:rPr>
+          <w:rFonts w:eastAsia="Times New Roman" w:cstheme="minorHAnsi"/>
           <w:bCs/>
           <w:sz w:val="20"/>
           <w:szCs w:val="20"/>
         </w:rPr>
-        <w:t xml:space="preserve"> testing: Testing the </w:t>
-      </w:r>
-      <w:r>
-        <w:rPr>
-          <w:rFonts w:eastAsia="Times New Roman" w:cstheme="minorHAnsi"/>
-          <w:sz w:val="20"/>
-          <w:szCs w:val="20"/>
-        </w:rPr>
-        <w:t xml:space="preserve">UI and </w:t>
-      </w:r>
-      <w:proofErr w:type="spellStart"/>
-      <w:r>
-        <w:rPr>
-          <w:rFonts w:eastAsia="Times New Roman" w:cstheme="minorHAnsi"/>
-          <w:sz w:val="20"/>
-          <w:szCs w:val="20"/>
-        </w:rPr>
-        <w:t>UX</w:t>
-      </w:r>
-      <w:proofErr w:type="spellEnd"/>
+        <w:t xml:space="preserve"> the </w:t>
+      </w:r>
+      <w:r>
+        <w:rPr>
+          <w:rFonts w:eastAsia="Times New Roman" w:cstheme="minorHAnsi"/>
+          <w:sz w:val="20"/>
+          <w:szCs w:val="20"/>
+        </w:rPr>
+        <w:t>UI</w:t>
+      </w:r>
+      <w:r>
+        <w:rPr>
+          <w:rFonts w:eastAsia="Times New Roman" w:cstheme="minorHAnsi"/>
+          <w:sz w:val="20"/>
+          <w:szCs w:val="20"/>
+        </w:rPr>
+        <w:t xml:space="preserve"> and UX</w:t>
+      </w:r>
+      <w:r>
+        <w:rPr>
+          <w:rFonts w:eastAsia="Times New Roman" w:cstheme="minorHAnsi"/>
+          <w:sz w:val="20"/>
+          <w:szCs w:val="20"/>
+        </w:rPr>
+        <w:t>,</w:t>
+      </w:r>
       <w:r>
         <w:rPr>
           <w:rFonts w:eastAsia="Times New Roman" w:cstheme="minorHAnsi"/>
@@ -1200,7 +1150,15 @@
           <w:sz w:val="20"/>
           <w:szCs w:val="20"/>
         </w:rPr>
-        <w:t>Functionality testing tests the functional behavior of the application to ensure that the application is working according to the specified requirements.</w:t>
+        <w:t>T</w:t>
+      </w:r>
+      <w:r>
+        <w:rPr>
+          <w:rFonts w:eastAsia="Times New Roman" w:cstheme="minorHAnsi"/>
+          <w:sz w:val="20"/>
+          <w:szCs w:val="20"/>
+        </w:rPr>
+        <w:t>ests the functional behavior of the application to ensure that the application is working according to the specified requirements.</w:t>
       </w:r>
       <w:r>
         <w:rPr>
@@ -1217,16 +1175,7 @@
           <w:szCs w:val="20"/>
           <w:lang w:val="en-AU"/>
         </w:rPr>
-        <w:t xml:space="preserve">checks the interactions of the end-user to ensure the app is actually functioning as designed and able to multitask. </w:t>
-      </w:r>
-      <w:r>
-        <w:rPr>
-          <w:rFonts w:cstheme="minorHAnsi"/>
-          <w:sz w:val="20"/>
-          <w:szCs w:val="20"/>
-          <w:lang w:val="en-AU"/>
-        </w:rPr>
-        <w:t xml:space="preserve"> </w:t>
+        <w:t xml:space="preserve">checks the interactions of the end-user to ensure the app is actually functioning as designed and able to multitask.  </w:t>
       </w:r>
       <w:r>
         <w:rPr>
@@ -1284,7 +1233,23 @@
           <w:sz w:val="20"/>
           <w:szCs w:val="20"/>
         </w:rPr>
-        <w:t xml:space="preserve">sers can be interrupted with calls, SMS, MMS, messages, notifications, network outage, device power cycle notification etc. when using an application. </w:t>
+        <w:t xml:space="preserve">sers can be interrupted with calls, SMS, MMS, messages, notifications, network outage, device power cycle notification etc. when using </w:t>
+      </w:r>
+      <w:r>
+        <w:rPr>
+          <w:rFonts w:eastAsia="Times New Roman" w:cstheme="minorHAnsi"/>
+          <w:sz w:val="20"/>
+          <w:szCs w:val="20"/>
+        </w:rPr>
+        <w:t>the</w:t>
+      </w:r>
+      <w:r>
+        <w:rPr>
+          <w:rFonts w:eastAsia="Times New Roman" w:cstheme="minorHAnsi"/>
+          <w:sz w:val="20"/>
+          <w:szCs w:val="20"/>
+        </w:rPr>
+        <w:t xml:space="preserve"> application. </w:t>
       </w:r>
     </w:p>
     <w:p>
@@ -1418,15 +1383,7 @@
           <w:sz w:val="20"/>
           <w:szCs w:val="20"/>
         </w:rPr>
-        <w:t xml:space="preserve"> g</w:t>
-      </w:r>
-      <w:r>
-        <w:rPr>
-          <w:rFonts w:eastAsia="Times New Roman" w:cstheme="minorHAnsi"/>
-          <w:sz w:val="20"/>
-          <w:szCs w:val="20"/>
-        </w:rPr>
-        <w:t>yroscope sensors, proximity sensors, location sensors, touchless sensors, ambient light sensors etc. and hardware features such as camera, storage, microphone, display etc.</w:t>
+        <w:t xml:space="preserve"> gyroscope sensors, proximity sensors, location sensors, touchless sensors, ambient light sensors etc. and hardware features such as camera, storage, microphone, display etc.</w:t>
       </w:r>
     </w:p>
     <w:p>
@@ -1460,6 +1417,7 @@
           <w:sz w:val="20"/>
           <w:szCs w:val="20"/>
         </w:rPr>
+        <w:lastRenderedPageBreak/>
         <w:t>Performance Testing:</w:t>
       </w:r>
       <w:r>
@@ -1476,7 +1434,15 @@
           <w:sz w:val="20"/>
           <w:szCs w:val="20"/>
         </w:rPr>
-        <w:t xml:space="preserve">Performance testing involves the testing of load conditions, network coverage support, </w:t>
+        <w:t>This</w:t>
+      </w:r>
+      <w:r>
+        <w:rPr>
+          <w:rFonts w:eastAsia="Times New Roman" w:cstheme="minorHAnsi"/>
+          <w:sz w:val="20"/>
+          <w:szCs w:val="20"/>
+        </w:rPr>
+        <w:t xml:space="preserve"> involves the testing of load conditions, network coverage support, </w:t>
       </w:r>
       <w:r>
         <w:rPr>
@@ -1492,59 +1458,24 @@
           <w:sz w:val="20"/>
           <w:szCs w:val="20"/>
         </w:rPr>
-        <w:t xml:space="preserve"> of application and infrastructure bottlenecks, response time, memory leaks, </w:t>
-      </w:r>
-      <w:r>
-        <w:rPr>
-          <w:rFonts w:eastAsia="Times New Roman" w:cstheme="minorHAnsi"/>
-          <w:sz w:val="20"/>
-          <w:szCs w:val="20"/>
-        </w:rPr>
-        <w:lastRenderedPageBreak/>
-        <w:t>and application performance when only intermittent phases of connectivity are required.</w:t>
-      </w:r>
-      <w:r>
-        <w:rPr>
-          <w:rFonts w:eastAsia="Times New Roman" w:cstheme="minorHAnsi"/>
-          <w:sz w:val="20"/>
-          <w:szCs w:val="20"/>
-        </w:rPr>
-        <w:t xml:space="preserve"> T</w:t>
-      </w:r>
-      <w:r>
-        <w:rPr>
-          <w:rFonts w:eastAsia="Times New Roman" w:cstheme="minorHAnsi"/>
-          <w:sz w:val="20"/>
-          <w:szCs w:val="20"/>
-        </w:rPr>
-        <w:t xml:space="preserve">his ensures the application </w:t>
-      </w:r>
-      <w:r>
-        <w:rPr>
-          <w:rFonts w:eastAsia="Times New Roman" w:cstheme="minorHAnsi"/>
-          <w:sz w:val="20"/>
-          <w:szCs w:val="20"/>
-        </w:rPr>
-        <w:t>continues</w:t>
-      </w:r>
-      <w:r>
-        <w:rPr>
-          <w:rFonts w:eastAsia="Times New Roman" w:cstheme="minorHAnsi"/>
-          <w:sz w:val="20"/>
-          <w:szCs w:val="20"/>
-        </w:rPr>
-        <w:t xml:space="preserve"> to </w:t>
-      </w:r>
-      <w:proofErr w:type="gramStart"/>
-      <w:r>
-        <w:rPr>
-          <w:rFonts w:eastAsia="Times New Roman" w:cstheme="minorHAnsi"/>
-          <w:sz w:val="20"/>
-          <w:szCs w:val="20"/>
-        </w:rPr>
-        <w:t>performs</w:t>
-      </w:r>
-      <w:proofErr w:type="gramEnd"/>
+        <w:t xml:space="preserve"> of application and infrastructure bottlenecks, response time, memory leaks, and application performance when only intermittent phases of connectivity are required.</w:t>
+      </w:r>
+      <w:r>
+        <w:rPr>
+          <w:rFonts w:eastAsia="Times New Roman" w:cstheme="minorHAnsi"/>
+          <w:sz w:val="20"/>
+          <w:szCs w:val="20"/>
+        </w:rPr>
+        <w:t xml:space="preserve"> This ensures the application continues to </w:t>
+      </w:r>
+      <w:r>
+        <w:rPr>
+          <w:rFonts w:eastAsia="Times New Roman" w:cstheme="minorHAnsi"/>
+          <w:sz w:val="20"/>
+          <w:szCs w:val="20"/>
+        </w:rPr>
+        <w:t>perform</w:t>
+      </w:r>
       <w:r>
         <w:rPr>
           <w:rFonts w:eastAsia="Times New Roman" w:cstheme="minorHAnsi"/>
@@ -1593,7 +1524,15 @@
           <w:sz w:val="20"/>
           <w:szCs w:val="20"/>
         </w:rPr>
-        <w:t xml:space="preserve"> This is to</w:t>
+        <w:t xml:space="preserve"> </w:t>
+      </w:r>
+      <w:r>
+        <w:rPr>
+          <w:rFonts w:eastAsia="Times New Roman" w:cstheme="minorHAnsi"/>
+          <w:sz w:val="20"/>
+          <w:szCs w:val="20"/>
+        </w:rPr>
+        <w:t>To</w:t>
       </w:r>
       <w:r>
         <w:rPr>
@@ -1670,7 +1609,153 @@
           <w:sz w:val="20"/>
           <w:szCs w:val="20"/>
         </w:rPr>
-        <w:t xml:space="preserve">Security testing involves gathering all the information regarding the application and identifying threats and vulnerability for the application using static and dynamic analysis of mobile source code. </w:t>
+        <w:t>I</w:t>
+      </w:r>
+      <w:r>
+        <w:rPr>
+          <w:rFonts w:eastAsia="Times New Roman" w:cstheme="minorHAnsi"/>
+          <w:sz w:val="20"/>
+          <w:szCs w:val="20"/>
+        </w:rPr>
+        <w:t xml:space="preserve">nvolves gathering all the information regarding the application and identifying threats and vulnerability for the application using static and dynamic analysis of mobile source code. </w:t>
+      </w:r>
+    </w:p>
+    <w:p>
+      <w:pPr>
+        <w:pStyle w:val="ListParagraph"/>
+        <w:rPr>
+          <w:rFonts w:cstheme="minorHAnsi"/>
+          <w:sz w:val="20"/>
+          <w:szCs w:val="20"/>
+          <w:lang w:val="en-AU"/>
+        </w:rPr>
+      </w:pPr>
+    </w:p>
+    <w:p>
+      <w:pPr>
+        <w:pStyle w:val="NoSpacing"/>
+        <w:rPr>
+          <w:rFonts w:cstheme="minorHAnsi"/>
+          <w:sz w:val="20"/>
+          <w:szCs w:val="20"/>
+          <w:lang w:val="en-AU"/>
+        </w:rPr>
+      </w:pPr>
+      <w:r>
+        <w:rPr>
+          <w:rFonts w:cstheme="minorHAnsi"/>
+          <w:sz w:val="20"/>
+          <w:szCs w:val="20"/>
+          <w:lang w:val="en-AU"/>
+        </w:rPr>
+        <w:t xml:space="preserve">Tests will begin </w:t>
+      </w:r>
+      <w:r>
+        <w:rPr>
+          <w:rFonts w:cstheme="minorHAnsi"/>
+          <w:sz w:val="20"/>
+          <w:szCs w:val="20"/>
+          <w:lang w:val="en-AU"/>
+        </w:rPr>
+        <w:t xml:space="preserve">from </w:t>
+      </w:r>
+      <w:r>
+        <w:rPr>
+          <w:rFonts w:cstheme="minorHAnsi"/>
+          <w:sz w:val="20"/>
+          <w:szCs w:val="20"/>
+          <w:lang w:val="en-AU"/>
+        </w:rPr>
+        <w:t>xx</w:t>
+      </w:r>
+      <w:r>
+        <w:rPr>
+          <w:rFonts w:cstheme="minorHAnsi"/>
+          <w:sz w:val="20"/>
+          <w:szCs w:val="20"/>
+          <w:lang w:val="en-AU"/>
+        </w:rPr>
+        <w:t xml:space="preserve"> (when do we expect to start beta)</w:t>
+      </w:r>
+      <w:bookmarkStart w:id="0" w:name="_GoBack"/>
+      <w:bookmarkEnd w:id="0"/>
+    </w:p>
+    <w:p>
+      <w:pPr>
+        <w:pStyle w:val="NoSpacing"/>
+        <w:rPr>
+          <w:rFonts w:cstheme="minorHAnsi"/>
+          <w:sz w:val="20"/>
+          <w:szCs w:val="20"/>
+          <w:lang w:val="en-AU"/>
+        </w:rPr>
+      </w:pPr>
+    </w:p>
+    <w:p>
+      <w:pPr>
+        <w:pStyle w:val="NoSpacing"/>
+        <w:rPr>
+          <w:rFonts w:cstheme="minorHAnsi"/>
+          <w:sz w:val="20"/>
+          <w:szCs w:val="20"/>
+          <w:lang w:val="en-AU"/>
+        </w:rPr>
+      </w:pPr>
+    </w:p>
+    <w:p>
+      <w:pPr>
+        <w:pStyle w:val="NoSpacing"/>
+        <w:rPr>
+          <w:rFonts w:cstheme="minorHAnsi"/>
+          <w:sz w:val="20"/>
+          <w:szCs w:val="20"/>
+          <w:lang w:val="en-AU"/>
+        </w:rPr>
+      </w:pPr>
+      <w:r>
+        <w:rPr>
+          <w:rFonts w:cstheme="minorHAnsi"/>
+          <w:sz w:val="20"/>
+          <w:szCs w:val="20"/>
+          <w:lang w:val="en-AU"/>
+        </w:rPr>
+        <w:t xml:space="preserve">Upon running all the above mentioned tests, improving and debugging </w:t>
+      </w:r>
+      <w:r>
+        <w:rPr>
+          <w:rFonts w:cstheme="minorHAnsi"/>
+          <w:sz w:val="20"/>
+          <w:szCs w:val="20"/>
+          <w:lang w:val="en-AU"/>
+        </w:rPr>
+        <w:t>our</w:t>
+      </w:r>
+      <w:r>
+        <w:rPr>
+          <w:rFonts w:cstheme="minorHAnsi"/>
+          <w:sz w:val="20"/>
+          <w:szCs w:val="20"/>
+          <w:lang w:val="en-AU"/>
+        </w:rPr>
+        <w:t xml:space="preserve"> applications, we will know </w:t>
+      </w:r>
+      <w:r>
+        <w:rPr>
+          <w:rFonts w:cstheme="minorHAnsi"/>
+          <w:sz w:val="20"/>
+          <w:szCs w:val="20"/>
+          <w:lang w:val="en-AU"/>
+        </w:rPr>
+        <w:t xml:space="preserve">they </w:t>
+      </w:r>
+      <w:r>
+        <w:rPr>
+          <w:rFonts w:cstheme="minorHAnsi"/>
+          <w:sz w:val="20"/>
+          <w:szCs w:val="20"/>
+          <w:lang w:val="en-AU"/>
+        </w:rPr>
+        <w:t xml:space="preserve">are ready to launch when all tests come back successfully completed. </w:t>
       </w:r>
     </w:p>
     <w:sectPr>

</xml_diff>